<commit_message>
USER MEETING QUESTIONS 2
</commit_message>
<xml_diff>
--- a/USER MEETING QUESTIONS.docx
+++ b/USER MEETING QUESTIONS.docx
@@ -1,6 +1,6 @@
 
 <file path=word/document.xml><?xml version="1.0" encoding="utf-8"?>
-<w:document xmlns:wpc="http://schemas.microsoft.com/office/word/2010/wordprocessingCanvas" xmlns:cx="http://schemas.microsoft.com/office/drawing/2014/chartex" xmlns:cx1="http://schemas.microsoft.com/office/drawing/2015/9/8/chartex" xmlns:mc="http://schemas.openxmlformats.org/markup-compatibility/2006" xmlns:o="urn:schemas-microsoft-com:office:office" xmlns:r="http://schemas.openxmlformats.org/officeDocument/2006/relationships" xmlns:m="http://schemas.openxmlformats.org/officeDocument/2006/math" xmlns:v="urn:schemas-microsoft-com:vml" xmlns:wp14="http://schemas.microsoft.com/office/word/2010/wordprocessingDrawing" xmlns:wp="http://schemas.openxmlformats.org/drawingml/2006/wordprocessingDrawing" xmlns:w10="urn:schemas-microsoft-com:office:word" xmlns:w="http://schemas.openxmlformats.org/wordprocessingml/2006/main" xmlns:w14="http://schemas.microsoft.com/office/word/2010/wordml" xmlns:w15="http://schemas.microsoft.com/office/word/2012/wordml" xmlns:w16se="http://schemas.microsoft.com/office/word/2015/wordml/symex" xmlns:wpg="http://schemas.microsoft.com/office/word/2010/wordprocessingGroup" xmlns:wpi="http://schemas.microsoft.com/office/word/2010/wordprocessingInk" xmlns:wne="http://schemas.microsoft.com/office/word/2006/wordml" xmlns:wps="http://schemas.microsoft.com/office/word/2010/wordprocessingShape" mc:Ignorable="w14 w15 w16se wp14">
+<w:document xmlns:wpc="http://schemas.microsoft.com/office/word/2010/wordprocessingCanvas" xmlns:mc="http://schemas.openxmlformats.org/markup-compatibility/2006" xmlns:o="urn:schemas-microsoft-com:office:office" xmlns:r="http://schemas.openxmlformats.org/officeDocument/2006/relationships" xmlns:m="http://schemas.openxmlformats.org/officeDocument/2006/math" xmlns:v="urn:schemas-microsoft-com:vml" xmlns:wp14="http://schemas.microsoft.com/office/word/2010/wordprocessingDrawing" xmlns:wp="http://schemas.openxmlformats.org/drawingml/2006/wordprocessingDrawing" xmlns:w10="urn:schemas-microsoft-com:office:word" xmlns:w="http://schemas.openxmlformats.org/wordprocessingml/2006/main" xmlns:w14="http://schemas.microsoft.com/office/word/2010/wordml" xmlns:w15="http://schemas.microsoft.com/office/word/2012/wordml" xmlns:wpg="http://schemas.microsoft.com/office/word/2010/wordprocessingGroup" xmlns:wpi="http://schemas.microsoft.com/office/word/2010/wordprocessingInk" xmlns:wne="http://schemas.microsoft.com/office/word/2006/wordml" xmlns:wps="http://schemas.microsoft.com/office/word/2010/wordprocessingShape" mc:Ignorable="w14 w15 wp14">
   <w:body>
     <w:p>
       <w:pPr>
@@ -15,7 +15,21 @@
           <w:b/>
           <w:sz w:val="40"/>
         </w:rPr>
-        <w:t>USER MEETING QUESTIONS - 07/02/2017</w:t>
+        <w:t xml:space="preserve">USER MEETING QUESTIONS - </w:t>
+      </w:r>
+      <w:r>
+        <w:rPr>
+          <w:b/>
+          <w:sz w:val="40"/>
+        </w:rPr>
+        <w:t>22</w:t>
+      </w:r>
+      <w:r>
+        <w:rPr>
+          <w:b/>
+          <w:sz w:val="40"/>
+        </w:rPr>
+        <w:t>/02/2017</w:t>
       </w:r>
     </w:p>
     <w:p>
@@ -35,14 +49,27 @@
           <w:b/>
           <w:sz w:val="24"/>
         </w:rPr>
-        <w:t>Will the chefs need ingredients for every pizza ordered or just the customised/create your own pizzas?</w:t>
+        <w:t xml:space="preserve">How would you like us to handle the refund/replacement of an order </w:t>
+      </w:r>
+      <w:r>
+        <w:rPr>
+          <w:b/>
+          <w:sz w:val="24"/>
+        </w:rPr>
+        <w:t>if the customer is no</w:t>
+      </w:r>
+      <w:r>
+        <w:rPr>
+          <w:b/>
+          <w:sz w:val="24"/>
+        </w:rPr>
+        <w:t>t happy with the product they receive?</w:t>
       </w:r>
     </w:p>
     <w:p>
       <w:pPr>
         <w:ind w:left="360"/>
         <w:rPr>
-          <w:b/>
           <w:sz w:val="24"/>
         </w:rPr>
       </w:pPr>
@@ -52,6 +79,35 @@
         </w:rPr>
         <w:t>..............................................................................................................................................................................................................................................................................................</w:t>
       </w:r>
+      <w:r>
+        <w:rPr>
+          <w:sz w:val="24"/>
+        </w:rPr>
+        <w:t xml:space="preserve"> </w:t>
+      </w:r>
+      <w:r>
+        <w:rPr>
+          <w:sz w:val="24"/>
+        </w:rPr>
+        <w:t>............................................................................................................................................................................................................</w:t>
+      </w:r>
+      <w:bookmarkStart w:id="0" w:name="_GoBack"/>
+      <w:bookmarkEnd w:id="0"/>
+      <w:r>
+        <w:rPr>
+          <w:sz w:val="24"/>
+        </w:rPr>
+        <w:t>..................................................................................</w:t>
+      </w:r>
+    </w:p>
+    <w:p>
+      <w:pPr>
+        <w:ind w:left="360"/>
+        <w:rPr>
+          <w:b/>
+          <w:sz w:val="24"/>
+        </w:rPr>
+      </w:pPr>
     </w:p>
     <w:p>
       <w:pPr>
@@ -70,7 +126,7 @@
           <w:b/>
           <w:sz w:val="24"/>
         </w:rPr>
-        <w:t>What admin information needs to be tracked? (Account Management, Sales Statistics, Order History, Finances)</w:t>
+        <w:t>Are the chefs separate staff to the front of house? Do they deal directly with customers who collect their order in person?</w:t>
       </w:r>
     </w:p>
     <w:p>
@@ -81,6 +137,18 @@
           <w:sz w:val="24"/>
         </w:rPr>
       </w:pPr>
+      <w:r>
+        <w:rPr>
+          <w:sz w:val="24"/>
+        </w:rPr>
+        <w:t>..............................................................................................................................................................................................................................................................................................</w:t>
+      </w:r>
+      <w:r>
+        <w:rPr>
+          <w:sz w:val="24"/>
+        </w:rPr>
+        <w:t xml:space="preserve"> </w:t>
+      </w:r>
       <w:r>
         <w:rPr>
           <w:sz w:val="24"/>
@@ -105,21 +173,7 @@
           <w:b/>
           <w:sz w:val="24"/>
         </w:rPr>
-        <w:t>Will the delivery riders be on a timetabled schedule or will it be</w:t>
-      </w:r>
-      <w:r>
-        <w:rPr>
-          <w:b/>
-          <w:sz w:val="24"/>
-        </w:rPr>
-        <w:t xml:space="preserve"> just</w:t>
-      </w:r>
-      <w:r>
-        <w:rPr>
-          <w:b/>
-          <w:sz w:val="24"/>
-        </w:rPr>
-        <w:t xml:space="preserve"> dynamic?</w:t>
+        <w:t>What is the most amount of chefs that will be working at once?</w:t>
       </w:r>
     </w:p>
     <w:p>
@@ -130,6 +184,18 @@
           <w:sz w:val="24"/>
         </w:rPr>
       </w:pPr>
+      <w:r>
+        <w:rPr>
+          <w:sz w:val="24"/>
+        </w:rPr>
+        <w:t>..............................................................................................................................................................................................................................................................................................</w:t>
+      </w:r>
+      <w:r>
+        <w:rPr>
+          <w:sz w:val="24"/>
+        </w:rPr>
+        <w:t xml:space="preserve"> </w:t>
+      </w:r>
       <w:r>
         <w:rPr>
           <w:sz w:val="24"/>
@@ -154,7 +220,7 @@
           <w:b/>
           <w:sz w:val="24"/>
         </w:rPr>
-        <w:t>Will delivery riders use just pedal bikes or will they be able to use motorbikes and cars?</w:t>
+        <w:t>How long does it take a pizza to be made/cooked?</w:t>
       </w:r>
     </w:p>
     <w:p>
@@ -165,6 +231,18 @@
           <w:sz w:val="24"/>
         </w:rPr>
       </w:pPr>
+      <w:r>
+        <w:rPr>
+          <w:sz w:val="24"/>
+        </w:rPr>
+        <w:t>..............................................................................................................................................................................................................................................................................................</w:t>
+      </w:r>
+      <w:r>
+        <w:rPr>
+          <w:sz w:val="24"/>
+        </w:rPr>
+        <w:t xml:space="preserve"> </w:t>
+      </w:r>
       <w:r>
         <w:rPr>
           <w:sz w:val="24"/>
@@ -189,7 +267,7 @@
           <w:b/>
           <w:sz w:val="24"/>
         </w:rPr>
-        <w:t>Can multiple orders be delivered by the same rider in one trip?</w:t>
+        <w:t>What is your preferred way to retrieve feedback from customers? Email after order or quick survey on website after delivery tracker has finished?</w:t>
       </w:r>
     </w:p>
     <w:p>
@@ -206,25 +284,17 @@
         </w:rPr>
         <w:t>..............................................................................................................................................................................................................................................................................................</w:t>
       </w:r>
-    </w:p>
-    <w:p>
-      <w:pPr>
-        <w:pStyle w:val="ListParagraph"/>
-        <w:numPr>
-          <w:ilvl w:val="0"/>
-          <w:numId w:val="1"/>
-        </w:numPr>
-        <w:rPr>
-          <w:b/>
-          <w:sz w:val="24"/>
-        </w:rPr>
-      </w:pPr>
-      <w:r>
-        <w:rPr>
-          <w:b/>
-          <w:sz w:val="24"/>
-        </w:rPr>
-        <w:t>What is the furthest you would deliver a pizza? (Radius from shop)</w:t>
+      <w:r>
+        <w:rPr>
+          <w:sz w:val="24"/>
+        </w:rPr>
+        <w:t xml:space="preserve"> </w:t>
+      </w:r>
+      <w:r>
+        <w:rPr>
+          <w:sz w:val="24"/>
+        </w:rPr>
+        <w:t>..............................................................................................................................................................................................................................................................................................</w:t>
       </w:r>
     </w:p>
     <w:p>
@@ -237,180 +307,24 @@
       </w:pPr>
       <w:r>
         <w:rPr>
-          <w:sz w:val="24"/>
-        </w:rPr>
-        <w:t>..............................................................................................................................................................................................................................................................................................</w:t>
-      </w:r>
-    </w:p>
-    <w:p>
-      <w:pPr>
-        <w:pStyle w:val="ListParagraph"/>
-        <w:numPr>
-          <w:ilvl w:val="0"/>
-          <w:numId w:val="1"/>
-        </w:numPr>
-        <w:rPr>
-          <w:b/>
-          <w:sz w:val="24"/>
-        </w:rPr>
-      </w:pPr>
-      <w:r>
-        <w:rPr>
-          <w:b/>
-          <w:sz w:val="24"/>
-        </w:rPr>
-        <w:t>Is there a delivery surcharge or is it included in the price of the pizza?</w:t>
+          <w:b/>
+          <w:sz w:val="24"/>
+        </w:rPr>
+        <w:t>Notes:</w:t>
       </w:r>
     </w:p>
     <w:p>
       <w:pPr>
         <w:ind w:left="360"/>
         <w:rPr>
-          <w:b/>
-          <w:sz w:val="24"/>
-        </w:rPr>
-      </w:pPr>
-      <w:r>
-        <w:rPr>
-          <w:sz w:val="24"/>
-        </w:rPr>
-        <w:t>..............................................................................................................................................................................................................................................................................................</w:t>
-      </w:r>
-    </w:p>
-    <w:p>
-      <w:pPr>
-        <w:pStyle w:val="ListParagraph"/>
-        <w:numPr>
-          <w:ilvl w:val="0"/>
-          <w:numId w:val="1"/>
-        </w:numPr>
-        <w:rPr>
-          <w:b/>
-          <w:sz w:val="24"/>
-        </w:rPr>
-      </w:pPr>
-      <w:r>
-        <w:rPr>
-          <w:b/>
-          <w:sz w:val="24"/>
-        </w:rPr>
-        <w:t>Ask about driver wages…</w:t>
-      </w:r>
-    </w:p>
-    <w:p>
-      <w:pPr>
-        <w:ind w:left="360"/>
-        <w:rPr>
-          <w:b/>
-          <w:sz w:val="24"/>
-        </w:rPr>
-      </w:pPr>
-      <w:r>
-        <w:rPr>
-          <w:sz w:val="24"/>
-        </w:rPr>
-        <w:t>..............................................................................................................................................................................................................................................................................................</w:t>
-      </w:r>
-    </w:p>
-    <w:p>
-      <w:pPr>
-        <w:pStyle w:val="ListParagraph"/>
-        <w:numPr>
-          <w:ilvl w:val="0"/>
-          <w:numId w:val="1"/>
-        </w:numPr>
-        <w:rPr>
-          <w:b/>
-          <w:sz w:val="24"/>
-        </w:rPr>
-      </w:pPr>
-      <w:r>
-        <w:rPr>
-          <w:b/>
-          <w:sz w:val="24"/>
-        </w:rPr>
-        <w:t>Will the pizzeria have deals such as two for Tuesday?</w:t>
-      </w:r>
-      <w:r>
-        <w:rPr>
-          <w:b/>
-          <w:sz w:val="24"/>
-        </w:rPr>
-        <w:t>(discounts and coupons)</w:t>
-      </w:r>
-    </w:p>
-    <w:p>
-      <w:pPr>
-        <w:ind w:left="360"/>
-        <w:rPr>
-          <w:sz w:val="24"/>
-        </w:rPr>
-      </w:pPr>
-      <w:r>
-        <w:rPr>
-          <w:sz w:val="24"/>
-        </w:rPr>
-        <w:t>..............................................................................................................................................................................................................................................................................................</w:t>
-      </w:r>
-    </w:p>
-    <w:p>
-      <w:pPr>
-        <w:ind w:left="360"/>
-        <w:rPr>
-          <w:sz w:val="24"/>
-        </w:rPr>
-      </w:pPr>
-    </w:p>
-    <w:p>
-      <w:pPr>
-        <w:ind w:left="360"/>
-        <w:rPr>
-          <w:b/>
-          <w:sz w:val="24"/>
-        </w:rPr>
-      </w:pPr>
-    </w:p>
-    <w:p>
-      <w:pPr>
-        <w:pStyle w:val="ListParagraph"/>
-        <w:numPr>
-          <w:ilvl w:val="0"/>
-          <w:numId w:val="1"/>
-        </w:numPr>
-        <w:rPr>
-          <w:b/>
-          <w:sz w:val="24"/>
-        </w:rPr>
-      </w:pPr>
-      <w:r>
-        <w:rPr>
-          <w:b/>
-          <w:sz w:val="24"/>
-        </w:rPr>
-        <w:lastRenderedPageBreak/>
-        <w:t xml:space="preserve">Would you like us </w:t>
-      </w:r>
-      <w:r>
-        <w:rPr>
-          <w:b/>
-          <w:sz w:val="24"/>
-        </w:rPr>
-        <w:t>to track stock?</w:t>
-      </w:r>
-    </w:p>
-    <w:p>
-      <w:pPr>
-        <w:ind w:left="360"/>
-        <w:rPr>
-          <w:b/>
-          <w:sz w:val="24"/>
-        </w:rPr>
-      </w:pPr>
-      <w:r>
-        <w:rPr>
-          <w:sz w:val="24"/>
-        </w:rPr>
-        <w:t>.............................................................................................................................................................................................................................................................................................................................................................................................................................................</w:t>
+          <w:sz w:val="24"/>
+        </w:rPr>
+      </w:pPr>
+      <w:r>
+        <w:rPr>
+          <w:sz w:val="24"/>
+        </w:rPr>
+        <w:t>............................................................................................................................................................................................................................................................................................................................................................................................................................................</w:t>
       </w:r>
       <w:r>
         <w:rPr>
@@ -418,238 +332,12 @@
         </w:rPr>
         <w:t xml:space="preserve"> </w:t>
       </w:r>
-    </w:p>
-    <w:p>
-      <w:pPr>
-        <w:pStyle w:val="ListParagraph"/>
-        <w:numPr>
-          <w:ilvl w:val="0"/>
-          <w:numId w:val="1"/>
-        </w:numPr>
-        <w:rPr>
-          <w:b/>
-          <w:sz w:val="24"/>
-        </w:rPr>
-      </w:pPr>
-      <w:r>
-        <w:rPr>
-          <w:b/>
-          <w:sz w:val="24"/>
-        </w:rPr>
-        <w:t>Do we have to only create one desktop application which incorporates the admin and chef functionality or can we make two separate applications? Additionally, could we just make the desktop application for the chefs and have the web application handle all admin functionality?</w:t>
-      </w:r>
-    </w:p>
-    <w:p>
-      <w:pPr>
-        <w:ind w:left="360"/>
-        <w:rPr>
-          <w:b/>
-          <w:sz w:val="24"/>
-        </w:rPr>
-      </w:pPr>
-      <w:r>
-        <w:rPr>
-          <w:sz w:val="24"/>
-        </w:rPr>
-        <w:t>....................................................................................................................................................................................................................................................................................................................................................................................................................................................................................................................................................................</w:t>
-      </w:r>
-      <w:r>
-        <w:rPr>
-          <w:sz w:val="24"/>
-        </w:rPr>
-        <w:t>........................</w:t>
-      </w:r>
-    </w:p>
-    <w:p>
-      <w:pPr>
-        <w:pStyle w:val="ListParagraph"/>
-        <w:numPr>
-          <w:ilvl w:val="0"/>
-          <w:numId w:val="1"/>
-        </w:numPr>
-        <w:rPr>
-          <w:b/>
-          <w:sz w:val="24"/>
-        </w:rPr>
-      </w:pPr>
-      <w:r>
-        <w:rPr>
-          <w:b/>
-          <w:sz w:val="24"/>
-        </w:rPr>
-        <w:t>We’re thinking of designing the chef’s application as an app for a touch screen monitor. This would mean chefs will not have to use a mouse to verify once a pizza has been cooked. Do you think this would be a practical solution?</w:t>
-      </w:r>
-    </w:p>
-    <w:p>
-      <w:pPr>
-        <w:ind w:left="360"/>
-        <w:rPr>
-          <w:b/>
-          <w:sz w:val="24"/>
-        </w:rPr>
-      </w:pPr>
-      <w:r>
-        <w:rPr>
-          <w:sz w:val="24"/>
-        </w:rPr>
-        <w:t>.............................................................................................................................................................................................................................................................................................................................................................................................................................................</w:t>
-      </w:r>
-    </w:p>
-    <w:p>
-      <w:pPr>
-        <w:pStyle w:val="ListParagraph"/>
-        <w:numPr>
-          <w:ilvl w:val="0"/>
-          <w:numId w:val="1"/>
-        </w:numPr>
-        <w:rPr>
-          <w:b/>
-          <w:sz w:val="24"/>
-        </w:rPr>
-      </w:pPr>
-      <w:r>
-        <w:rPr>
-          <w:b/>
-          <w:sz w:val="24"/>
-        </w:rPr>
-        <w:t>Would you like any limits on customer orders such as number of pizzas per order? (Number of pizzas)</w:t>
-      </w:r>
-    </w:p>
-    <w:p>
-      <w:pPr>
-        <w:ind w:left="360"/>
-        <w:rPr>
-          <w:b/>
-          <w:sz w:val="24"/>
-        </w:rPr>
-      </w:pPr>
-      <w:r>
-        <w:rPr>
-          <w:sz w:val="24"/>
-        </w:rPr>
-        <w:t>.............................................................................................................................................................................................................................................................................................................................................................................................................................................</w:t>
-      </w:r>
-    </w:p>
-    <w:p>
-      <w:pPr>
-        <w:pStyle w:val="ListParagraph"/>
-        <w:numPr>
-          <w:ilvl w:val="0"/>
-          <w:numId w:val="1"/>
-        </w:numPr>
-        <w:rPr>
-          <w:b/>
-          <w:sz w:val="24"/>
-        </w:rPr>
-      </w:pPr>
-      <w:r>
-        <w:rPr>
-          <w:b/>
-          <w:sz w:val="24"/>
-        </w:rPr>
-        <w:t>How many pizzas can be made in 30 minutes?</w:t>
-      </w:r>
-    </w:p>
-    <w:p>
-      <w:pPr>
-        <w:ind w:left="360"/>
-        <w:rPr>
-          <w:sz w:val="24"/>
-        </w:rPr>
-      </w:pPr>
-      <w:r>
-        <w:rPr>
-          <w:sz w:val="24"/>
-        </w:rPr>
-        <w:t>.............................................................................................................................................................................................................................................................................................................................................................................................................................................</w:t>
-      </w:r>
-    </w:p>
-    <w:p>
-      <w:pPr>
-        <w:ind w:left="360"/>
-        <w:rPr>
-          <w:b/>
-          <w:sz w:val="24"/>
-        </w:rPr>
-      </w:pPr>
-    </w:p>
-    <w:p>
-      <w:pPr>
-        <w:pStyle w:val="ListParagraph"/>
-        <w:numPr>
-          <w:ilvl w:val="0"/>
-          <w:numId w:val="1"/>
-        </w:numPr>
-        <w:rPr>
-          <w:b/>
-          <w:sz w:val="24"/>
-        </w:rPr>
-      </w:pPr>
-      <w:r>
-        <w:rPr>
-          <w:b/>
-          <w:sz w:val="24"/>
-        </w:rPr>
-        <w:t>Apart from pizzas, what else is on the menu?</w:t>
-      </w:r>
-    </w:p>
-    <w:p>
-      <w:pPr>
-        <w:ind w:left="360"/>
-        <w:rPr>
-          <w:sz w:val="24"/>
-        </w:rPr>
-      </w:pPr>
-      <w:r>
-        <w:rPr>
-          <w:sz w:val="24"/>
-        </w:rPr>
-        <w:t>.............................................................................................................................................................................................................................................................................................................................................................................................................................................</w:t>
-      </w:r>
-    </w:p>
-    <w:p>
-      <w:pPr>
-        <w:ind w:left="360"/>
-        <w:rPr>
-          <w:b/>
-          <w:sz w:val="24"/>
-        </w:rPr>
-      </w:pPr>
-      <w:r>
-        <w:rPr>
-          <w:b/>
-          <w:sz w:val="24"/>
-        </w:rPr>
-        <w:t>Notes:</w:t>
-      </w:r>
-    </w:p>
-    <w:p>
-      <w:pPr>
-        <w:ind w:left="360"/>
-        <w:rPr>
-          <w:sz w:val="24"/>
-        </w:rPr>
-      </w:pPr>
-      <w:r>
-        <w:rPr>
-          <w:sz w:val="24"/>
-        </w:rPr>
-        <w:t>............................................................................................................................................................................................................................................................................................................................................................................................................................................</w:t>
-      </w:r>
-      <w:r>
-        <w:rPr>
-          <w:sz w:val="24"/>
-        </w:rPr>
-        <w:t xml:space="preserve"> </w:t>
-      </w:r>
       <w:r>
         <w:rPr>
           <w:sz w:val="24"/>
         </w:rPr>
         <w:t>..............................................................................................................................................</w:t>
       </w:r>
-      <w:bookmarkStart w:id="0" w:name="_GoBack"/>
-      <w:bookmarkEnd w:id="0"/>
     </w:p>
     <w:sectPr>
       <w:pgSz w:w="11906" w:h="16838"/>
@@ -662,7 +350,7 @@
 </file>
 
 <file path=word/numbering.xml><?xml version="1.0" encoding="utf-8"?>
-<w:numbering xmlns:wpc="http://schemas.microsoft.com/office/word/2010/wordprocessingCanvas" xmlns:cx="http://schemas.microsoft.com/office/drawing/2014/chartex" xmlns:cx1="http://schemas.microsoft.com/office/drawing/2015/9/8/chartex" xmlns:mc="http://schemas.openxmlformats.org/markup-compatibility/2006" xmlns:o="urn:schemas-microsoft-com:office:office" xmlns:r="http://schemas.openxmlformats.org/officeDocument/2006/relationships" xmlns:m="http://schemas.openxmlformats.org/officeDocument/2006/math" xmlns:v="urn:schemas-microsoft-com:vml" xmlns:wp14="http://schemas.microsoft.com/office/word/2010/wordprocessingDrawing" xmlns:wp="http://schemas.openxmlformats.org/drawingml/2006/wordprocessingDrawing" xmlns:w10="urn:schemas-microsoft-com:office:word" xmlns:w="http://schemas.openxmlformats.org/wordprocessingml/2006/main" xmlns:w14="http://schemas.microsoft.com/office/word/2010/wordml" xmlns:w15="http://schemas.microsoft.com/office/word/2012/wordml" xmlns:w16se="http://schemas.microsoft.com/office/word/2015/wordml/symex" xmlns:wpg="http://schemas.microsoft.com/office/word/2010/wordprocessingGroup" xmlns:wpi="http://schemas.microsoft.com/office/word/2010/wordprocessingInk" xmlns:wne="http://schemas.microsoft.com/office/word/2006/wordml" xmlns:wps="http://schemas.microsoft.com/office/word/2010/wordprocessingShape" mc:Ignorable="w14 w15 w16se wp14">
+<w:numbering xmlns:wpc="http://schemas.microsoft.com/office/word/2010/wordprocessingCanvas" xmlns:mc="http://schemas.openxmlformats.org/markup-compatibility/2006" xmlns:o="urn:schemas-microsoft-com:office:office" xmlns:r="http://schemas.openxmlformats.org/officeDocument/2006/relationships" xmlns:m="http://schemas.openxmlformats.org/officeDocument/2006/math" xmlns:v="urn:schemas-microsoft-com:vml" xmlns:wp14="http://schemas.microsoft.com/office/word/2010/wordprocessingDrawing" xmlns:wp="http://schemas.openxmlformats.org/drawingml/2006/wordprocessingDrawing" xmlns:w10="urn:schemas-microsoft-com:office:word" xmlns:w="http://schemas.openxmlformats.org/wordprocessingml/2006/main" xmlns:w14="http://schemas.microsoft.com/office/word/2010/wordml" xmlns:w15="http://schemas.microsoft.com/office/word/2012/wordml" xmlns:wpg="http://schemas.microsoft.com/office/word/2010/wordprocessingGroup" xmlns:wpi="http://schemas.microsoft.com/office/word/2010/wordprocessingInk" xmlns:wne="http://schemas.microsoft.com/office/word/2006/wordml" xmlns:wps="http://schemas.microsoft.com/office/word/2010/wordprocessingShape" mc:Ignorable="w14 w15 wp14">
   <w:abstractNum w:abstractNumId="0" w15:restartNumberingAfterBreak="0">
     <w:nsid w:val="1E5E3169"/>
     <w:multiLevelType w:val="hybridMultilevel"/>
@@ -756,7 +444,7 @@
 </file>
 
 <file path=word/styles.xml><?xml version="1.0" encoding="utf-8"?>
-<w:styles xmlns:mc="http://schemas.openxmlformats.org/markup-compatibility/2006" xmlns:r="http://schemas.openxmlformats.org/officeDocument/2006/relationships" xmlns:w="http://schemas.openxmlformats.org/wordprocessingml/2006/main" xmlns:w14="http://schemas.microsoft.com/office/word/2010/wordml" xmlns:w15="http://schemas.microsoft.com/office/word/2012/wordml" xmlns:w16se="http://schemas.microsoft.com/office/word/2015/wordml/symex" mc:Ignorable="w14 w15 w16se">
+<w:styles xmlns:mc="http://schemas.openxmlformats.org/markup-compatibility/2006" xmlns:r="http://schemas.openxmlformats.org/officeDocument/2006/relationships" xmlns:w="http://schemas.openxmlformats.org/wordprocessingml/2006/main" xmlns:w14="http://schemas.microsoft.com/office/word/2010/wordml" xmlns:w15="http://schemas.microsoft.com/office/word/2012/wordml" mc:Ignorable="w14 w15">
   <w:docDefaults>
     <w:rPrDefault>
       <w:rPr>

</xml_diff>